<commit_message>
as accepted for publication
</commit_message>
<xml_diff>
--- a/docs/asymmetry_RR2.docx
+++ b/docs/asymmetry_RR2.docx
@@ -450,6 +450,9 @@
       <w:r>
         <w:t xml:space="preserve">We report how we determined our sample size, all data exclusions (if any), all manipulations, and all measures in the study. </w:t>
       </w:r>
+      <w:r>
+        <w:t>The full registered protocol is available at osf.io/ed8n7.</w:t>
+      </w:r>
     </w:p>
     <w:p>
       <w:pPr>
@@ -705,11 +708,11 @@
         <w:t>search asymmetries</w:t>
       </w:r>
       <w:r>
-        <w:t xml:space="preserve"> have been reported for stimulus pairs that are identical except for the presence and absence of a distinguishing feature. Importantly, distinguishing </w:t>
+        <w:t xml:space="preserve"> have been reported for stimulus pairs that are identical </w:t>
       </w:r>
       <w:r>
         <w:lastRenderedPageBreak/>
-        <w:t xml:space="preserve">features vary in their level of abstraction, from concrete </w:t>
+        <w:t xml:space="preserve">except for the presence and absence of a distinguishing feature. Importantly, distinguishing features vary in their level of abstraction, from concrete </w:t>
       </w:r>
       <w:r>
         <w:rPr>
@@ -1317,6 +1320,7 @@
         <w:pStyle w:val="FirstParagraph"/>
       </w:pPr>
       <w:r>
+        <w:lastRenderedPageBreak/>
         <w:t xml:space="preserve">The experiments quantified participants’ metacognitive sensitivity for discrimination judgments between </w:t>
       </w:r>
       <m:oMath>
@@ -1386,7 +1390,6 @@
       </w:pPr>
       <w:bookmarkStart w:id="2" w:name="participants"/>
       <w:r>
-        <w:lastRenderedPageBreak/>
         <w:t>2.1</w:t>
       </w:r>
       <w:r>
@@ -1498,11 +1501,23 @@
         </m:sSub>
       </m:oMath>
       <w:r>
-        <w:t xml:space="preserve">) was presented in the center of the screen for 50 ms, followed by a mask (100 ms). Stimulus onset asynchrony was calibrated online in a 1-up-2-down procedure (Levitt, 1971), with a multiplicative step factor of 0.9, and starting at 30 milliseconds. Participants then used their keyboard to make a discrimination judgment. Stimulus-key mapping was counterbalanced between participants. Following response, subjective confidence ratings were </w:t>
+        <w:t xml:space="preserve">) was presented in the center of the screen for 50 ms, followed by a mask (100 ms). Stimulus onset asynchrony was calibrated online in a 1-up-2-down procedure (Levitt, 1971), with a multiplicative step factor of 0.9, and starting at 30 milliseconds. Participants then </w:t>
       </w:r>
       <w:r>
         <w:lastRenderedPageBreak/>
-        <w:t>given on an analog scale by controlling the size of a colored circle with the computer mouse. High confidence was mapped to a big, blue circle, and low confidence to a small, red circle. We chose a continuous (rather than a more typical discrete) confidence scale in order to ensure sufficient variation in confidence ratings within the dynamic range of individual participants. This variation is useful for the extraction of response conditional ROC curves. The confidence rating phase terminated once participants clicked their mouse, but not before 2000 ms. No trial-specific feedback was delivered about accuracy. In order to keep participants motivated and engaged, block-wise feedback was delivered between experimental blocks about overall accuracy, mean confidence in correct responses, and mean confidence in incorrect responses.</w:t>
+        <w:t>used their keyboard to make a discrimination judgment. Stimulus-key mapping was counterbalanced between participants. Following response, subjective confidence ratings were given on an analog scale by controlling the size of a colored circle with the computer mouse. High confidence was mapped to a big, blue circle, and low confidence to a small, red circle. We chose a continuous (rather than a more typical discrete) confidence scale in order to ensure sufficient variation in confidence ratings within the dynamic range of individual participants. This variation is useful for the extraction of response conditional ROC curves. The confidence rating phase terminated once participants clicked their mouse, but not before 2000 ms. No trial-specific feedback was delivered about accuracy. In order to keep participants motivated and engaged, block-wise feedback was delivered between experimental blocks about overall accuracy, mean confidence in correct responses, and mean confidence in incorrect responses.</w:t>
+      </w:r>
+      <w:r>
+        <w:t xml:space="preserve"> </w:t>
+      </w:r>
+      <w:r>
+        <w:t xml:space="preserve">Online demos the experiments can be accessed </w:t>
+      </w:r>
+      <w:r>
+        <w:t>at</w:t>
+      </w:r>
+      <w:r>
+        <w:t xml:space="preserve"> matanmazor.github.io/asymmetry.</w:t>
       </w:r>
     </w:p>
     <w:p>
@@ -1514,9 +1529,10 @@
           <w:noProof/>
           <w:lang w:bidi="he-IL"/>
         </w:rPr>
+        <w:lastRenderedPageBreak/>
         <w:drawing>
           <wp:inline distT="0" distB="0" distL="0" distR="0">
-            <wp:extent cx="5969000" cy="3749467"/>
+            <wp:extent cx="5365750" cy="3370532"/>
             <wp:effectExtent l="0" t="0" r="0" b="0"/>
             <wp:docPr id="2" name="Picture" descr="Figure 2.   Experiment design. Metacognitive asymmetry effects were tested for six stimulus features in six separate experiments, ecompassing three levels of abstraction: local features, global features, and expectation violations. The presented trial corresponds to the first stimulus pair, with Q and O as the two stimuli."/>
             <wp:cNvGraphicFramePr/>
@@ -1538,7 +1554,7 @@
                   <pic:spPr bwMode="auto">
                     <a:xfrm>
                       <a:off x="0" y="0"/>
-                      <a:ext cx="5969000" cy="3749467"/>
+                      <a:ext cx="5367766" cy="3371798"/>
                     </a:xfrm>
                     <a:prstGeom prst="rect">
                       <a:avLst/>
@@ -1599,16 +1615,7 @@
           <w:sz w:val="22"/>
           <w:szCs w:val="22"/>
         </w:rPr>
-        <w:t xml:space="preserve"> Experiment design. Metacognitive asymmetry effects were tested for six stimulus features in six separate experiments, ecompassing three levels of abstraction: local features, global features, and expectation violations. The presented trial corresponds to the first stimulus pair, with </w:t>
-      </w:r>
-      <w:r>
-        <w:rPr>
-          <w:rFonts w:asciiTheme="majorHAnsi" w:hAnsiTheme="majorHAnsi" w:cstheme="majorHAnsi"/>
-          <w:i/>
-          <w:sz w:val="22"/>
-          <w:szCs w:val="22"/>
-        </w:rPr>
-        <w:t>Q</w:t>
+        <w:t xml:space="preserve"> Experiment design. Metacognitive asymmetry effects were tested for six stimulus features in six separate experiments, e</w:t>
       </w:r>
       <w:r>
         <w:rPr>
@@ -1616,16 +1623,7 @@
           <w:sz w:val="22"/>
           <w:szCs w:val="22"/>
         </w:rPr>
-        <w:t xml:space="preserve"> and </w:t>
-      </w:r>
-      <w:r>
-        <w:rPr>
-          <w:rFonts w:asciiTheme="majorHAnsi" w:hAnsiTheme="majorHAnsi" w:cstheme="majorHAnsi"/>
-          <w:i/>
-          <w:sz w:val="22"/>
-          <w:szCs w:val="22"/>
-        </w:rPr>
-        <w:t>O</w:t>
+        <w:t>n</w:t>
       </w:r>
       <w:r>
         <w:rPr>
@@ -1633,6 +1631,40 @@
           <w:sz w:val="22"/>
           <w:szCs w:val="22"/>
         </w:rPr>
+        <w:t xml:space="preserve">compassing three levels of abstraction: local features, global features, and expectation violations. The presented trial corresponds to the first stimulus pair, with </w:t>
+      </w:r>
+      <w:r>
+        <w:rPr>
+          <w:rFonts w:asciiTheme="majorHAnsi" w:hAnsiTheme="majorHAnsi" w:cstheme="majorHAnsi"/>
+          <w:i/>
+          <w:sz w:val="22"/>
+          <w:szCs w:val="22"/>
+        </w:rPr>
+        <w:t>Q</w:t>
+      </w:r>
+      <w:r>
+        <w:rPr>
+          <w:rFonts w:asciiTheme="majorHAnsi" w:hAnsiTheme="majorHAnsi" w:cstheme="majorHAnsi"/>
+          <w:sz w:val="22"/>
+          <w:szCs w:val="22"/>
+        </w:rPr>
+        <w:t xml:space="preserve"> and </w:t>
+      </w:r>
+      <w:r>
+        <w:rPr>
+          <w:rFonts w:asciiTheme="majorHAnsi" w:hAnsiTheme="majorHAnsi" w:cstheme="majorHAnsi"/>
+          <w:i/>
+          <w:sz w:val="22"/>
+          <w:szCs w:val="22"/>
+        </w:rPr>
+        <w:t>O</w:t>
+      </w:r>
+      <w:r>
+        <w:rPr>
+          <w:rFonts w:asciiTheme="majorHAnsi" w:hAnsiTheme="majorHAnsi" w:cstheme="majorHAnsi"/>
+          <w:sz w:val="22"/>
+          <w:szCs w:val="22"/>
+        </w:rPr>
         <w:t xml:space="preserve"> as the two stimuli.</w:t>
       </w:r>
     </w:p>
@@ -1643,7 +1675,6 @@
       </w:pPr>
       <w:bookmarkStart w:id="4" w:name="randomization"/>
       <w:r>
-        <w:lastRenderedPageBreak/>
         <w:t>2.2.1</w:t>
       </w:r>
       <w:r>
@@ -1760,7 +1791,11 @@
         <w:t>papaja</w:t>
       </w:r>
       <w:r>
-        <w:t xml:space="preserve"> (Version 0.1.0.9997; Aust &amp; Barth, 2020), </w:t>
+        <w:t xml:space="preserve"> (Version </w:t>
+      </w:r>
+      <w:r>
+        <w:lastRenderedPageBreak/>
+        <w:t xml:space="preserve">0.1.0.9997; Aust &amp; Barth, 2020), </w:t>
       </w:r>
       <w:r>
         <w:rPr>
@@ -2392,7 +2427,6 @@
         <w:rPr>
           <w:b/>
         </w:rPr>
-        <w:lastRenderedPageBreak/>
         <w:t>Hypothesis 3</w:t>
       </w:r>
       <w:r>
@@ -3094,6 +3128,7 @@
         <w:pStyle w:val="BodyText"/>
       </w:pPr>
       <w:r>
+        <w:lastRenderedPageBreak/>
         <w:t>Hypotheses 1 and 2 correspond to the effects of stimulus type on metacognitive bias and metacognitive sensitivity, respectively. Although these two measures are theoretically independent, both bias and sensitivity are found to vary between detection ‘yes’ and ‘no’ responses.</w:t>
       </w:r>
     </w:p>
@@ -3132,11 +3167,7 @@
         </m:sSub>
       </m:oMath>
       <w:r>
-        <w:t xml:space="preserve"> is significantly different from 0.5 across participants). However, such a response bias, if found, may bias metacognitive asymmetry estimates as measured with response-conditional ROC curves. Hypothesis 3 was designed to confirm that metacognitive asymmetry is higher than that expected from an equivalent equal-variance SDT model with the same response bias, sensitivity, and distribution of confidence ratings in incorrect responses as in the actual data. </w:t>
-      </w:r>
-      <w:r>
-        <w:lastRenderedPageBreak/>
-        <w:t>We interpreted conflicting results for Hypotheses 2 and 3 as evidence for a metacognitive asymmetry that is driven or masked by a response bias.</w:t>
+        <w:t xml:space="preserve"> is significantly different from 0.5 across participants). However, such a response bias, if found, may bias metacognitive asymmetry estimates as measured with response-conditional ROC curves. Hypothesis 3 was designed to confirm that metacognitive asymmetry is higher than that expected from an equivalent equal-variance SDT model with the same response bias, sensitivity, and distribution of confidence ratings in incorrect responses as in the actual data. We interpreted conflicting results for Hypotheses 2 and 3 as evidence for a metacognitive asymmetry that is driven or masked by a response bias.</w:t>
       </w:r>
     </w:p>
     <w:p>
@@ -3227,7 +3258,11 @@
         <w:pStyle w:val="FirstParagraph"/>
       </w:pPr>
       <w:r>
-        <w:t xml:space="preserve">Response conditional ROC curves were extracted by plotting the empirical cumulative distribution of confidence ratings for correct responses against the same cumulative distribution for incorrect responses. This was done separately for the two responses </w:t>
+        <w:t xml:space="preserve">Response conditional ROC curves were extracted by plotting the empirical cumulative distribution of confidence ratings for correct responses against the same cumulative distribution for incorrect responses. This was done </w:t>
+      </w:r>
+      <w:r>
+        <w:lastRenderedPageBreak/>
+        <w:t xml:space="preserve">separately for the two responses </w:t>
       </w:r>
       <m:oMath>
         <m:sSub>
@@ -3303,7 +3338,6 @@
         <w:pStyle w:val="BodyText"/>
       </w:pPr>
       <w:r>
-        <w:lastRenderedPageBreak/>
         <w:t>For visualization purposes only, confidence ratings were divided into 20 bins, tailored for each participant to cover their dynamic range of confidence ratings.</w:t>
       </w:r>
     </w:p>
@@ -3533,7 +3567,11 @@
         <w:pStyle w:val="BodyText"/>
       </w:pPr>
       <w:r>
-        <w:t>In addition, a Bayes factor was computed using the BayesFactor R package (Morey, Rouder, Jamil, &amp; Morey, 2015) and using a Jeffrey-Zellner-Siow (Cauchy) Prior with an rscale parameter of 0.65, representative of the similar standardized effect sizes we observe for Hypotheses 1-4 in our pilot data.</w:t>
+        <w:t xml:space="preserve">In addition, a Bayes factor was computed using the BayesFactor R package (Morey, Rouder, Jamil, &amp; Morey, 2015) and using a Jeffrey-Zellner-Siow (Cauchy) Prior with an rscale </w:t>
+      </w:r>
+      <w:r>
+        <w:lastRenderedPageBreak/>
+        <w:t>parameter of 0.65, representative of the similar standardized effect sizes we observe for Hypotheses 1-4 in our pilot data.</w:t>
       </w:r>
     </w:p>
     <w:p>
@@ -3597,7 +3635,6 @@
         </w:numPr>
       </w:pPr>
       <w:r>
-        <w:lastRenderedPageBreak/>
         <w:t>Hypothesis 2 (METACOGNITIVE ASYMMETRY): With 106 participants, we had statistical power of 95% to detect effects of size 0.32, which is less than the standardized effect size we observed for metacognitive sensitivity in our pilot sample (</w:t>
       </w:r>
       <m:oMath>
@@ -3697,7 +3734,11 @@
         </m:sSub>
       </m:oMath>
       <w:r>
-        <w:t xml:space="preserve"> higher than 3 in 79 out of 100 repetitions. In a case where the true effect size is sampled from a Cauchy distribution with a scale factor of 0.65, a Bayes Factor with our chosen prior for the alternative hypothesis will support the alternative hypothesis in 76 out of 100 repetitions, support the alternative hypothesis with a </w:t>
+        <w:t xml:space="preserve"> higher than 3 in 79 out of 100 repetitions. In a case where the true effect size is </w:t>
+      </w:r>
+      <w:r>
+        <w:lastRenderedPageBreak/>
+        <w:t xml:space="preserve">sampled from a Cauchy distribution with a scale factor of 0.65, a Bayes Factor with our chosen prior for the alternative hypothesis will support the alternative hypothesis in 76 out of 100 repetitions, support the alternative hypothesis with a </w:t>
       </w:r>
       <m:oMath>
         <m:r>
@@ -3792,11 +3833,7 @@
         <w:pStyle w:val="FirstParagraph"/>
       </w:pPr>
       <w:r>
-        <w:t xml:space="preserve">Participants were excluded for performing below 60% accuracy, for having extremely fast or slow reaction times (below 250 milliseconds or above 5 seconds in more than 25% of the trials), and for failing the comprehension check. Finally, for type-2 ROC curves to be generated, some responses must be incorrect, and for them to be </w:t>
-      </w:r>
-      <w:r>
-        <w:lastRenderedPageBreak/>
-        <w:t xml:space="preserve">informative some variability in confidence ratings is necessary. Thus, participants who committed less than two of each error type (for example, mistaking a </w:t>
+        <w:t xml:space="preserve">Participants were excluded for performing below 60% accuracy, for having extremely fast or slow reaction times (below 250 milliseconds or above 5 seconds in more than 25% of the trials), and for failing the comprehension check. Finally, for type-2 ROC curves to be generated, some responses must be incorrect, and for them to be informative some variability in confidence ratings is necessary. Thus, participants who committed less than two of each error type (for example, mistaking a </w:t>
       </w:r>
       <w:r>
         <w:rPr>
@@ -3915,6 +3952,7 @@
       </w:pPr>
       <w:bookmarkStart w:id="11" w:name="deviations"/>
       <w:r>
+        <w:lastRenderedPageBreak/>
         <w:t>2.6</w:t>
       </w:r>
       <w:r>
@@ -3946,11 +3984,7 @@
         <w:t>Z</w:t>
       </w:r>
       <w:r>
-        <w:t xml:space="preserve">) for backward masking in all six experiments. This mask was effective in Experiments 1 and 2, but in Experiment 3 overly high accuracy levels indicated that for these stimuli the mask was not salient enough. For a subset of participants in Exp. 3, an overlay of all 7 stimuli from experiments 3-6 (vertical, tilted, and curved lines, upward-tilted and downward-tilted cubes, and normal and flipped Ns) was used. For the remaining participants and </w:t>
-      </w:r>
-      <w:r>
-        <w:lastRenderedPageBreak/>
-        <w:t>experiments, we used four dollar signs as our mask. See Fig. 2 for depictions of the three masks.</w:t>
+        <w:t>) for backward masking in all six experiments. This mask was effective in Experiments 1 and 2, but in Experiment 3 overly high accuracy levels indicated that for these stimuli the mask was not salient enough. For a subset of participants in Exp. 3, an overlay of all 7 stimuli from experiments 3-6 (vertical, tilted, and curved lines, upward-tilted and downward-tilted cubes, and normal and flipped Ns) was used. For the remaining participants and experiments, we used four dollar signs as our mask. See Fig. 2 for depictions of the three masks.</w:t>
       </w:r>
     </w:p>
     <w:p>
@@ -3993,6 +4027,7 @@
       </w:pPr>
       <w:bookmarkStart w:id="12" w:name="results"/>
       <w:r>
+        <w:lastRenderedPageBreak/>
         <w:t>3</w:t>
       </w:r>
       <w:r>
@@ -4079,11 +4114,7 @@
         <w:t>O</w:t>
       </w:r>
       <w:r>
-        <w:t xml:space="preserve">s than vice-versa; Treisman &amp; Souther, 1985), we hypothesized that a similar asymmetry would emerge in </w:t>
-      </w:r>
-      <w:r>
-        <w:lastRenderedPageBreak/>
-        <w:t xml:space="preserve">subjective confidence judgments, such that metacognitive sensitivity for </w:t>
+        <w:t xml:space="preserve">s than vice-versa; Treisman &amp; Souther, 1985), we hypothesized that a similar asymmetry would emerge in subjective confidence judgments, such that metacognitive sensitivity for </w:t>
       </w:r>
       <w:r>
         <w:rPr>
@@ -4260,6 +4291,7 @@
           <w:rPr>
             <w:rFonts w:ascii="Cambria Math" w:hAnsi="Cambria Math"/>
           </w:rPr>
+          <w:lastRenderedPageBreak/>
           <m:t>[0.45</m:t>
         </m:r>
       </m:oMath>
@@ -4505,11 +4537,7 @@
         <w:t>O</w:t>
       </w:r>
       <w:r>
-        <w:t xml:space="preserve">) in the discrimination task. This was done by plotting the cumulative distribution of confidence ratings (high to low) for </w:t>
-      </w:r>
-      <w:r>
-        <w:lastRenderedPageBreak/>
-        <w:t xml:space="preserve">correct responses against the same distribution for incorrect responses. The area under the rc-ROC curve (auROC) was then taken as a measure of metacognitive sensitivity (Kanai et al., 2010; Meuwese et al., 2014). In line with our hypothesis, auROC for </w:t>
+        <w:t xml:space="preserve">) in the discrimination task. This was done by plotting the cumulative distribution of confidence ratings (high to low) for correct responses against the same distribution for incorrect responses. The area under the rc-ROC curve (auROC) was then taken as a measure of metacognitive sensitivity (Kanai et al., 2010; Meuwese et al., 2014). In line with our hypothesis, auROC for </w:t>
       </w:r>
       <w:r>
         <w:rPr>
@@ -4830,6 +4858,7 @@
         <w:pStyle w:val="BodyText"/>
       </w:pPr>
       <w:r>
+        <w:lastRenderedPageBreak/>
         <w:t xml:space="preserve">In summary, in Experiment 1 we found that </w:t>
       </w:r>
       <w:r>
@@ -4851,7 +4880,6 @@
           <w:noProof/>
           <w:lang w:bidi="he-IL"/>
         </w:rPr>
-        <w:lastRenderedPageBreak/>
         <w:drawing>
           <wp:inline distT="0" distB="0" distL="0" distR="0">
             <wp:extent cx="5969000" cy="4749790"/>
@@ -5486,13 +5514,7 @@
           <w:rPr>
             <w:rFonts w:ascii="Cambria Math" w:hAnsi="Cambria Math"/>
           </w:rPr>
-          <m:t>∞</m:t>
-        </m:r>
-        <m:r>
-          <w:rPr>
-            <w:rFonts w:ascii="Cambria Math" w:hAnsi="Cambria Math"/>
-          </w:rPr>
-          <m:t>)</m:t>
+          <m:t>∞)</m:t>
         </m:r>
       </m:oMath>
       <w:r>
@@ -6271,13 +6293,7 @@
           <w:rPr>
             <w:rFonts w:ascii="Cambria Math" w:hAnsi="Cambria Math"/>
           </w:rPr>
-          <m:t>∞</m:t>
-        </m:r>
-        <m:r>
-          <w:rPr>
-            <w:rFonts w:ascii="Cambria Math" w:hAnsi="Cambria Math"/>
-          </w:rPr>
-          <m:t>)</m:t>
+          <m:t>∞)</m:t>
         </m:r>
       </m:oMath>
       <w:r>
@@ -7104,7 +7120,7 @@
           <w:rPr>
             <w:rFonts w:ascii="Cambria Math" w:hAnsi="Cambria Math"/>
           </w:rPr>
-          <m:t>∞]</m:t>
+          <m:t>∞)</m:t>
         </m:r>
       </m:oMath>
       <w:r>
@@ -7830,7 +7846,7 @@
           <w:rPr>
             <w:rFonts w:ascii="Cambria Math" w:hAnsi="Cambria Math"/>
           </w:rPr>
-          <m:t>∞]</m:t>
+          <m:t>∞)</m:t>
         </m:r>
       </m:oMath>
       <w:r>
@@ -8588,7 +8604,7 @@
           <w:rPr>
             <w:rFonts w:ascii="Cambria Math" w:hAnsi="Cambria Math"/>
           </w:rPr>
-          <m:t>∞]</m:t>
+          <m:t>∞)</m:t>
         </m:r>
       </m:oMath>
       <w:r>
@@ -9501,13 +9517,7 @@
           <w:rPr>
             <w:rFonts w:ascii="Cambria Math" w:hAnsi="Cambria Math"/>
           </w:rPr>
-          <m:t>∞</m:t>
-        </m:r>
-        <m:r>
-          <w:rPr>
-            <w:rFonts w:ascii="Cambria Math" w:hAnsi="Cambria Math"/>
-          </w:rPr>
-          <m:t>)</m:t>
+          <m:t>∞)</m:t>
         </m:r>
       </m:oMath>
       <w:r>
@@ -12537,6 +12547,17 @@
         <w:t>(24), 2256–2262.</w:t>
       </w:r>
     </w:p>
+    <w:p>
+      <w:pPr>
+        <w:pStyle w:val="BodyText"/>
+        <w:ind w:firstLine="0"/>
+      </w:pPr>
+      <w:r>
+        <w:br w:type="page"/>
+      </w:r>
+      <w:bookmarkStart w:id="89" w:name="_GoBack"/>
+      <w:bookmarkEnd w:id="89"/>
+    </w:p>
     <w:bookmarkEnd w:id="28"/>
     <w:bookmarkEnd w:id="88"/>
     <w:p>
@@ -12552,7 +12573,7 @@
       <w:pPr>
         <w:pStyle w:val="Heading2"/>
       </w:pPr>
-      <w:bookmarkStart w:id="89" w:name="robustness-region"/>
+      <w:bookmarkStart w:id="90" w:name="robustness-region"/>
       <w:r>
         <w:t>S</w:t>
       </w:r>
@@ -12563,7 +12584,7 @@
         <w:tab/>
         <w:t>Robustness Region</w:t>
       </w:r>
-      <w:bookmarkEnd w:id="89"/>
+      <w:bookmarkEnd w:id="90"/>
     </w:p>
     <w:p>
       <w:pPr>
@@ -12616,8 +12637,6 @@
           </wp:inline>
         </w:drawing>
       </w:r>
-      <w:bookmarkStart w:id="90" w:name="_GoBack"/>
-      <w:bookmarkEnd w:id="90"/>
     </w:p>
     <w:p>
       <w:pPr>
@@ -12744,6 +12763,11 @@
         <w:docPartUnique/>
       </w:docPartObj>
     </w:sdtPr>
+    <w:sdtEndPr>
+      <w:rPr>
+        <w:rStyle w:val="PageNumber"/>
+      </w:rPr>
+    </w:sdtEndPr>
     <w:sdtContent>
       <w:p>
         <w:pPr>
@@ -12796,6 +12820,11 @@
         <w:docPartUnique/>
       </w:docPartObj>
     </w:sdtPr>
+    <w:sdtEndPr>
+      <w:rPr>
+        <w:rStyle w:val="PageNumber"/>
+      </w:rPr>
+    </w:sdtEndPr>
     <w:sdtContent>
       <w:p>
         <w:pPr>
@@ -12828,7 +12857,7 @@
             <w:rStyle w:val="PageNumber"/>
             <w:noProof/>
           </w:rPr>
-          <w:t>53</w:t>
+          <w:t>52</w:t>
         </w:r>
         <w:r>
           <w:rPr>
@@ -12867,6 +12896,11 @@
         <w:docPartUnique/>
       </w:docPartObj>
     </w:sdtPr>
+    <w:sdtEndPr>
+      <w:rPr>
+        <w:rStyle w:val="PageNumber"/>
+      </w:rPr>
+    </w:sdtEndPr>
     <w:sdtContent>
       <w:p>
         <w:pPr>

</xml_diff>